<commit_message>
Update Excel Homework Report.docx
</commit_message>
<xml_diff>
--- a/Excel Homework Report.docx
+++ b/Excel Homework Report.docx
@@ -115,6 +115,18 @@
       </w:r>
       <w:r>
         <w:t>It would also be helpful to include a chart that shows the rate of success in each category, to indicate what would have the greatest chance of being a worthwhile investment.</w:t>
+      </w:r>
+    </w:p>
+    <w:p/>
+    <w:p>
+      <w:r>
+        <w:t xml:space="preserve">After making a statistical analysis of the successful and failed campaigns and their number of backers, the median is determined to be provide a more meaningful summary to the data sets, as it accounts for the extreme outliers in them that skewed the mean higher. </w:t>
+      </w:r>
+      <w:r>
+        <w:t xml:space="preserve">There is more variability with successful campaigns than with failed ones. </w:t>
+      </w:r>
+      <w:r>
+        <w:t>This may be due to how many low numbers failed campaigns have, while successful ones receive much higher numbers at greater variance.</w:t>
       </w:r>
     </w:p>
     <w:sectPr>

</xml_diff>